<commit_message>
Final Prog + report
</commit_message>
<xml_diff>
--- a/Галько_Мила_АСД_лаб№5.docx
+++ b/Галько_Мила_АСД_лаб№5.docx
@@ -1672,15 +1672,7 @@
           <w:szCs w:val="22"/>
           <w:lang w:val="en-US"/>
         </w:rPr>
-        <w:t xml:space="preserve"> </w:t>
-      </w:r>
-      <w:r>
-        <w:rPr>
-          <w:sz w:val="22"/>
-          <w:szCs w:val="22"/>
-          <w:lang w:val="en-US"/>
-        </w:rPr>
-        <w:t xml:space="preserve">for (int </w:t>
+        <w:t xml:space="preserve"> for (int </w:t>
       </w:r>
       <w:proofErr w:type="spellStart"/>
       <w:r>
@@ -2180,7 +2172,23 @@
           <w:sz w:val="22"/>
           <w:szCs w:val="22"/>
         </w:rPr>
-        <w:t xml:space="preserve"> (int i = 0; i &lt; </w:t>
+        <w:t xml:space="preserve"> (</w:t>
+      </w:r>
+      <w:proofErr w:type="spellStart"/>
+      <w:r>
+        <w:rPr>
+          <w:sz w:val="22"/>
+          <w:szCs w:val="22"/>
+        </w:rPr>
+        <w:t>int</w:t>
+      </w:r>
+      <w:proofErr w:type="spellEnd"/>
+      <w:r>
+        <w:rPr>
+          <w:sz w:val="22"/>
+          <w:szCs w:val="22"/>
+        </w:rPr>
+        <w:t xml:space="preserve"> i = 0; i &lt; </w:t>
       </w:r>
       <w:proofErr w:type="spellStart"/>
       <w:r>
@@ -2385,15 +2393,7 @@
           <w:szCs w:val="22"/>
           <w:lang w:val="en-US"/>
         </w:rPr>
-        <w:t>):</w:t>
-      </w:r>
-      <w:r>
-        <w:rPr>
-          <w:sz w:val="22"/>
-          <w:szCs w:val="22"/>
-          <w:lang w:val="en-US"/>
-        </w:rPr>
-        <w:t xml:space="preserve"> </w:t>
+        <w:t xml:space="preserve">): </w:t>
       </w:r>
       <w:proofErr w:type="spellStart"/>
       <w:r>
@@ -3373,6 +3373,7 @@
       </w:pPr>
       <w:r>
         <w:rPr>
+          <w:noProof/>
           <w:szCs w:val="20"/>
           <w:lang w:val="en-US"/>
         </w:rPr>
@@ -3460,6 +3461,7 @@
       </w:r>
       <w:r>
         <w:rPr>
+          <w:noProof/>
           <w:szCs w:val="20"/>
           <w:lang w:val="en-US"/>
         </w:rPr>
@@ -3506,6 +3508,7 @@
         <w:ind w:right="-449" w:firstLine="0"/>
         <w:rPr>
           <w:noProof/>
+          <w:lang w:val="ru-RU"/>
         </w:rPr>
       </w:pPr>
       <w:r>
@@ -3669,10 +3672,10 @@
         </w:rPr>
         <w:lastRenderedPageBreak/>
         <w:drawing>
-          <wp:inline distT="0" distB="0" distL="0" distR="0" wp14:anchorId="7A114230" wp14:editId="529B6D27">
-            <wp:extent cx="6645910" cy="7316470"/>
+          <wp:inline distT="0" distB="0" distL="0" distR="0" wp14:anchorId="455FAF18" wp14:editId="12E02251">
+            <wp:extent cx="6645910" cy="7152005"/>
             <wp:effectExtent l="0" t="0" r="0" b="0"/>
-            <wp:docPr id="35" name="Рисунок 35"/>
+            <wp:docPr id="17" name="Рисунок 17"/>
             <wp:cNvGraphicFramePr>
               <a:graphicFrameLocks xmlns:a="http://schemas.openxmlformats.org/drawingml/2006/main" noChangeAspect="1"/>
             </wp:cNvGraphicFramePr>
@@ -3683,27 +3686,20 @@
                     <pic:cNvPr id="1" name=""/>
                     <pic:cNvPicPr/>
                   </pic:nvPicPr>
-                  <pic:blipFill rotWithShape="1">
+                  <pic:blipFill>
                     <a:blip r:embed="rId12"/>
-                    <a:srcRect t="5881"/>
-                    <a:stretch/>
+                    <a:stretch>
+                      <a:fillRect/>
+                    </a:stretch>
                   </pic:blipFill>
-                  <pic:spPr bwMode="auto">
+                  <pic:spPr>
                     <a:xfrm>
                       <a:off x="0" y="0"/>
-                      <a:ext cx="6645910" cy="7316470"/>
+                      <a:ext cx="6645910" cy="7152005"/>
                     </a:xfrm>
                     <a:prstGeom prst="rect">
                       <a:avLst/>
                     </a:prstGeom>
-                    <a:ln>
-                      <a:noFill/>
-                    </a:ln>
-                    <a:extLst>
-                      <a:ext uri="{53640926-AAD7-44D8-BBD7-CCE9431645EC}">
-                        <a14:shadowObscured xmlns:a14="http://schemas.microsoft.com/office/drawing/2010/main"/>
-                      </a:ext>
-                    </a:extLst>
                   </pic:spPr>
                 </pic:pic>
               </a:graphicData>
@@ -3721,11 +3717,12 @@
         <w:rPr>
           <w:noProof/>
         </w:rPr>
+        <w:lastRenderedPageBreak/>
         <w:drawing>
-          <wp:inline distT="0" distB="0" distL="0" distR="0" wp14:anchorId="16CFD1AA" wp14:editId="5D216C04">
-            <wp:extent cx="6645910" cy="2230010"/>
+          <wp:inline distT="0" distB="0" distL="0" distR="0" wp14:anchorId="1E76AA48" wp14:editId="2821CF85">
+            <wp:extent cx="6645910" cy="3689985"/>
             <wp:effectExtent l="0" t="0" r="0" b="5715"/>
-            <wp:docPr id="36" name="Рисунок 36"/>
+            <wp:docPr id="19" name="Рисунок 19"/>
             <wp:cNvGraphicFramePr>
               <a:graphicFrameLocks xmlns:a="http://schemas.openxmlformats.org/drawingml/2006/main" noChangeAspect="1"/>
             </wp:cNvGraphicFramePr>
@@ -3736,27 +3733,20 @@
                     <pic:cNvPr id="1" name=""/>
                     <pic:cNvPicPr/>
                   </pic:nvPicPr>
-                  <pic:blipFill rotWithShape="1">
+                  <pic:blipFill>
                     <a:blip r:embed="rId13"/>
-                    <a:srcRect t="43394"/>
-                    <a:stretch/>
+                    <a:stretch>
+                      <a:fillRect/>
+                    </a:stretch>
                   </pic:blipFill>
-                  <pic:spPr bwMode="auto">
+                  <pic:spPr>
                     <a:xfrm>
                       <a:off x="0" y="0"/>
-                      <a:ext cx="6645910" cy="2230010"/>
+                      <a:ext cx="6645910" cy="3689985"/>
                     </a:xfrm>
                     <a:prstGeom prst="rect">
                       <a:avLst/>
                     </a:prstGeom>
-                    <a:ln>
-                      <a:noFill/>
-                    </a:ln>
-                    <a:extLst>
-                      <a:ext uri="{53640926-AAD7-44D8-BBD7-CCE9431645EC}">
-                        <a14:shadowObscured xmlns:a14="http://schemas.microsoft.com/office/drawing/2010/main"/>
-                      </a:ext>
-                    </a:extLst>
                   </pic:spPr>
                 </pic:pic>
               </a:graphicData>
@@ -3764,6 +3754,52 @@
           </wp:inline>
         </w:drawing>
       </w:r>
+      <w:r>
+        <w:rPr>
+          <w:noProof/>
+        </w:rPr>
+        <w:t xml:space="preserve"> </w:t>
+      </w:r>
+      <w:r>
+        <w:rPr>
+          <w:noProof/>
+        </w:rPr>
+        <w:drawing>
+          <wp:inline distT="0" distB="0" distL="0" distR="0" wp14:anchorId="18F78298" wp14:editId="3292A80B">
+            <wp:extent cx="3073372" cy="3496128"/>
+            <wp:effectExtent l="0" t="0" r="635" b="0"/>
+            <wp:docPr id="15" name="Рисунок 15"/>
+            <wp:cNvGraphicFramePr>
+              <a:graphicFrameLocks xmlns:a="http://schemas.openxmlformats.org/drawingml/2006/main" noChangeAspect="1"/>
+            </wp:cNvGraphicFramePr>
+            <a:graphic xmlns:a="http://schemas.openxmlformats.org/drawingml/2006/main">
+              <a:graphicData uri="http://schemas.openxmlformats.org/drawingml/2006/picture">
+                <pic:pic xmlns:pic="http://schemas.openxmlformats.org/drawingml/2006/picture">
+                  <pic:nvPicPr>
+                    <pic:cNvPr id="1" name=""/>
+                    <pic:cNvPicPr/>
+                  </pic:nvPicPr>
+                  <pic:blipFill>
+                    <a:blip r:embed="rId14"/>
+                    <a:stretch>
+                      <a:fillRect/>
+                    </a:stretch>
+                  </pic:blipFill>
+                  <pic:spPr>
+                    <a:xfrm>
+                      <a:off x="0" y="0"/>
+                      <a:ext cx="3079646" cy="3503265"/>
+                    </a:xfrm>
+                    <a:prstGeom prst="rect">
+                      <a:avLst/>
+                    </a:prstGeom>
+                  </pic:spPr>
+                </pic:pic>
+              </a:graphicData>
+            </a:graphic>
+          </wp:inline>
+        </w:drawing>
+      </w:r>
     </w:p>
     <w:p>
       <w:pPr>
@@ -3788,7 +3824,6 @@
           <w:noProof/>
           <w:lang w:val="ru-RU"/>
         </w:rPr>
-        <w:lastRenderedPageBreak/>
         <w:t>(</w:t>
       </w:r>
       <w:r>
@@ -3942,16 +3977,6 @@
         </w:rPr>
         <w:t xml:space="preserve"> класс «бінарне дерево» має методи: додавання вузлів, видалення вузлів, вивід дерева та обхід дерева знизу-вверх.</w:t>
       </w:r>
-    </w:p>
-    <w:p>
-      <w:pPr>
-        <w:spacing w:line="240" w:lineRule="auto"/>
-        <w:ind w:right="-449" w:firstLine="0"/>
-        <w:rPr>
-          <w:szCs w:val="20"/>
-          <w:lang w:val="ru-RU"/>
-        </w:rPr>
-      </w:pPr>
     </w:p>
     <w:sectPr>
       <w:pgSz w:w="11906" w:h="16838"/>

</xml_diff>